<commit_message>
Minor changes for Milestone 2.docx.
</commit_message>
<xml_diff>
--- a/Milestone 2.docx
+++ b/Milestone 2.docx
@@ -449,31 +449,57 @@
           <w:color w:val="1F2328"/>
           <w:shd w:val="clear" w:color="auto" w:fill="FFFFFF"/>
         </w:rPr>
-        <w:t xml:space="preserve">ummary. It will display the total COVID deaths and cases through 2 increment counters. These counters will be implemented using 2 for loops and DOM elements selection, and will take into account the real </w:t>
-      </w:r>
-      <w:r>
-        <w:rPr>
-          <w:rFonts w:ascii="Segoe UI" w:hAnsi="Segoe UI" w:cs="Segoe UI"/>
-          <w:color w:val="1F2328"/>
-          <w:shd w:val="clear" w:color="auto" w:fill="FFFFFF"/>
-        </w:rPr>
-        <w:t>numbers</w:t>
-      </w:r>
-      <w:r>
-        <w:rPr>
-          <w:rFonts w:ascii="Segoe UI" w:hAnsi="Segoe UI" w:cs="Segoe UI"/>
-          <w:color w:val="1F2328"/>
-          <w:shd w:val="clear" w:color="auto" w:fill="FFFFFF"/>
-        </w:rPr>
-        <w:t xml:space="preserve"> as final values.</w:t>
-      </w:r>
-      <w:r>
-        <w:rPr>
-          <w:rFonts w:ascii="Segoe UI" w:hAnsi="Segoe UI" w:cs="Segoe UI"/>
-          <w:color w:val="1F2328"/>
-          <w:shd w:val="clear" w:color="auto" w:fill="FFFFFF"/>
-        </w:rPr>
-        <w:t xml:space="preserve"> Our last sampled timestep is late March 2023.</w:t>
+        <w:t>ummary. It will display the total COVID deaths and cases through 2</w:t>
+      </w:r>
+      <w:r>
+        <w:rPr>
+          <w:rFonts w:ascii="Segoe UI" w:hAnsi="Segoe UI" w:cs="Segoe UI"/>
+          <w:color w:val="1F2328"/>
+          <w:shd w:val="clear" w:color="auto" w:fill="FFFFFF"/>
+        </w:rPr>
+        <w:t xml:space="preserve"> lazy loading</w:t>
+      </w:r>
+      <w:r>
+        <w:rPr>
+          <w:rFonts w:ascii="Segoe UI" w:hAnsi="Segoe UI" w:cs="Segoe UI"/>
+          <w:color w:val="1F2328"/>
+          <w:shd w:val="clear" w:color="auto" w:fill="FFFFFF"/>
+        </w:rPr>
+        <w:t xml:space="preserve"> increment counters</w:t>
+      </w:r>
+      <w:r>
+        <w:rPr>
+          <w:rFonts w:ascii="Segoe UI" w:hAnsi="Segoe UI" w:cs="Segoe UI"/>
+          <w:color w:val="1F2328"/>
+          <w:shd w:val="clear" w:color="auto" w:fill="FFFFFF"/>
+        </w:rPr>
+        <w:t xml:space="preserve"> (simple </w:t>
+      </w:r>
+      <w:proofErr w:type="spellStart"/>
+      <w:r>
+        <w:rPr>
+          <w:rFonts w:ascii="Segoe UI" w:hAnsi="Segoe UI" w:cs="Segoe UI"/>
+          <w:color w:val="1F2328"/>
+          <w:shd w:val="clear" w:color="auto" w:fill="FFFFFF"/>
+        </w:rPr>
+        <w:t>Javascript</w:t>
+      </w:r>
+      <w:proofErr w:type="spellEnd"/>
+      <w:r>
+        <w:rPr>
+          <w:rFonts w:ascii="Segoe UI" w:hAnsi="Segoe UI" w:cs="Segoe UI"/>
+          <w:color w:val="1F2328"/>
+          <w:shd w:val="clear" w:color="auto" w:fill="FFFFFF"/>
+        </w:rPr>
+        <w:t>)</w:t>
+      </w:r>
+      <w:r>
+        <w:rPr>
+          <w:rFonts w:ascii="Segoe UI" w:hAnsi="Segoe UI" w:cs="Segoe UI"/>
+          <w:color w:val="1F2328"/>
+          <w:shd w:val="clear" w:color="auto" w:fill="FFFFFF"/>
+        </w:rPr>
+        <w:t>.</w:t>
       </w:r>
     </w:p>
     <w:p>
@@ -625,7 +651,25 @@
           <w:color w:val="1F2328"/>
           <w:shd w:val="clear" w:color="auto" w:fill="FFFFFF"/>
         </w:rPr>
-        <w:t xml:space="preserve"> statistics and the globe described in the following paragraph</w:t>
+        <w:t xml:space="preserve"> </w:t>
+      </w:r>
+      <w:proofErr w:type="gramStart"/>
+      <w:r>
+        <w:rPr>
+          <w:rFonts w:ascii="Segoe UI" w:hAnsi="Segoe UI" w:cs="Segoe UI"/>
+          <w:color w:val="1F2328"/>
+          <w:shd w:val="clear" w:color="auto" w:fill="FFFFFF"/>
+        </w:rPr>
+        <w:t>statistics</w:t>
+      </w:r>
+      <w:proofErr w:type="gramEnd"/>
+      <w:r>
+        <w:rPr>
+          <w:rFonts w:ascii="Segoe UI" w:hAnsi="Segoe UI" w:cs="Segoe UI"/>
+          <w:color w:val="1F2328"/>
+          <w:shd w:val="clear" w:color="auto" w:fill="FFFFFF"/>
+        </w:rPr>
+        <w:t xml:space="preserve"> and the globe described in the following paragraph</w:t>
       </w:r>
       <w:r>
         <w:rPr>
@@ -713,8 +757,18 @@
           <w:color w:val="1F2328"/>
           <w:shd w:val="clear" w:color="auto" w:fill="FFFFFF"/>
         </w:rPr>
-        <w:t>, selected by the aforementioned slider</w:t>
-      </w:r>
+        <w:t xml:space="preserve">, selected by the </w:t>
+      </w:r>
+      <w:proofErr w:type="gramStart"/>
+      <w:r>
+        <w:rPr>
+          <w:rFonts w:ascii="Segoe UI" w:hAnsi="Segoe UI" w:cs="Segoe UI"/>
+          <w:color w:val="1F2328"/>
+          <w:shd w:val="clear" w:color="auto" w:fill="FFFFFF"/>
+        </w:rPr>
+        <w:t>aforementioned slider</w:t>
+      </w:r>
+      <w:proofErr w:type="gramEnd"/>
       <w:r>
         <w:rPr>
           <w:rFonts w:ascii="Segoe UI" w:hAnsi="Segoe UI" w:cs="Segoe UI"/>
@@ -729,7 +783,41 @@
           <w:color w:val="1F2328"/>
           <w:shd w:val="clear" w:color="auto" w:fill="FFFFFF"/>
         </w:rPr>
-        <w:t xml:space="preserve"> For the data that will be displayed on it we will compute the total monthly deaths per 1000 people and then the total monthly COVID related deaths per 1000 people, and express the percentage of the COVID related deaths </w:t>
+        <w:t xml:space="preserve"> For the data that will be displayed on it</w:t>
+      </w:r>
+      <w:r>
+        <w:rPr>
+          <w:rFonts w:ascii="Segoe UI" w:hAnsi="Segoe UI" w:cs="Segoe UI"/>
+          <w:color w:val="1F2328"/>
+          <w:shd w:val="clear" w:color="auto" w:fill="FFFFFF"/>
+        </w:rPr>
+        <w:t>,</w:t>
+      </w:r>
+      <w:r>
+        <w:rPr>
+          <w:rFonts w:ascii="Segoe UI" w:hAnsi="Segoe UI" w:cs="Segoe UI"/>
+          <w:color w:val="1F2328"/>
+          <w:shd w:val="clear" w:color="auto" w:fill="FFFFFF"/>
+        </w:rPr>
+        <w:t xml:space="preserve"> we will compute the total monthly deaths per 1000 people and then the total monthly COVID related deaths per 1000 </w:t>
+      </w:r>
+      <w:proofErr w:type="gramStart"/>
+      <w:r>
+        <w:rPr>
+          <w:rFonts w:ascii="Segoe UI" w:hAnsi="Segoe UI" w:cs="Segoe UI"/>
+          <w:color w:val="1F2328"/>
+          <w:shd w:val="clear" w:color="auto" w:fill="FFFFFF"/>
+        </w:rPr>
+        <w:t>people, and</w:t>
+      </w:r>
+      <w:proofErr w:type="gramEnd"/>
+      <w:r>
+        <w:rPr>
+          <w:rFonts w:ascii="Segoe UI" w:hAnsi="Segoe UI" w:cs="Segoe UI"/>
+          <w:color w:val="1F2328"/>
+          <w:shd w:val="clear" w:color="auto" w:fill="FFFFFF"/>
+        </w:rPr>
+        <w:t xml:space="preserve"> express the percentage of the COVID related deaths </w:t>
       </w:r>
       <w:r>
         <w:rPr>
@@ -777,80 +865,98 @@
           <w:color w:val="1F2328"/>
           <w:shd w:val="clear" w:color="auto" w:fill="FFFFFF"/>
         </w:rPr>
+        <w:t xml:space="preserve">predefined </w:t>
+      </w:r>
+      <w:proofErr w:type="spellStart"/>
+      <w:r>
+        <w:rPr>
+          <w:rFonts w:ascii="Segoe UI" w:hAnsi="Segoe UI" w:cs="Segoe UI"/>
+          <w:color w:val="1F2328"/>
+          <w:shd w:val="clear" w:color="auto" w:fill="FFFFFF"/>
+        </w:rPr>
+        <w:t>GeoJSON</w:t>
+      </w:r>
+      <w:proofErr w:type="spellEnd"/>
+      <w:r>
+        <w:rPr>
+          <w:rFonts w:ascii="Segoe UI" w:hAnsi="Segoe UI" w:cs="Segoe UI"/>
+          <w:color w:val="1F2328"/>
+          <w:shd w:val="clear" w:color="auto" w:fill="FFFFFF"/>
+        </w:rPr>
+        <w:t xml:space="preserve"> formatted data and make use of the Polygons Layer</w:t>
+      </w:r>
+      <w:r>
+        <w:rPr>
+          <w:rFonts w:ascii="Segoe UI" w:hAnsi="Segoe UI" w:cs="Segoe UI"/>
+          <w:color w:val="1F2328"/>
+          <w:shd w:val="clear" w:color="auto" w:fill="FFFFFF"/>
+        </w:rPr>
+        <w:t xml:space="preserve"> from Globe GL</w:t>
+      </w:r>
+      <w:r>
+        <w:rPr>
+          <w:rFonts w:ascii="Segoe UI" w:hAnsi="Segoe UI" w:cs="Segoe UI"/>
+          <w:color w:val="1F2328"/>
+          <w:shd w:val="clear" w:color="auto" w:fill="FFFFFF"/>
+        </w:rPr>
+        <w:t xml:space="preserve"> to define each country’s </w:t>
+      </w:r>
+      <w:r>
+        <w:rPr>
+          <w:rFonts w:ascii="Segoe UI" w:hAnsi="Segoe UI" w:cs="Segoe UI"/>
+          <w:color w:val="1F2328"/>
+          <w:shd w:val="clear" w:color="auto" w:fill="FFFFFF"/>
+        </w:rPr>
+        <w:t xml:space="preserve">location and </w:t>
+      </w:r>
+      <w:r>
+        <w:rPr>
+          <w:rFonts w:ascii="Segoe UI" w:hAnsi="Segoe UI" w:cs="Segoe UI"/>
+          <w:color w:val="1F2328"/>
+          <w:shd w:val="clear" w:color="auto" w:fill="FFFFFF"/>
+        </w:rPr>
+        <w:t xml:space="preserve">appearance. At a </w:t>
+      </w:r>
+      <w:r>
+        <w:rPr>
+          <w:rFonts w:ascii="Segoe UI" w:hAnsi="Segoe UI" w:cs="Segoe UI"/>
+          <w:color w:val="1F2328"/>
+          <w:shd w:val="clear" w:color="auto" w:fill="FFFFFF"/>
+        </w:rPr>
+        <w:t>hover</w:t>
+      </w:r>
+      <w:r>
+        <w:rPr>
+          <w:rFonts w:ascii="Segoe UI" w:hAnsi="Segoe UI" w:cs="Segoe UI"/>
+          <w:color w:val="1F2328"/>
+          <w:shd w:val="clear" w:color="auto" w:fill="FFFFFF"/>
+        </w:rPr>
+        <w:t xml:space="preserve"> of a country</w:t>
+      </w:r>
+      <w:r>
+        <w:rPr>
+          <w:rFonts w:ascii="Segoe UI" w:hAnsi="Segoe UI" w:cs="Segoe UI"/>
+          <w:color w:val="1F2328"/>
+          <w:shd w:val="clear" w:color="auto" w:fill="FFFFFF"/>
+        </w:rPr>
+        <w:t>,</w:t>
+      </w:r>
+      <w:r>
+        <w:rPr>
+          <w:rFonts w:ascii="Segoe UI" w:hAnsi="Segoe UI" w:cs="Segoe UI"/>
+          <w:color w:val="1F2328"/>
+          <w:shd w:val="clear" w:color="auto" w:fill="FFFFFF"/>
+        </w:rPr>
+        <w:t xml:space="preserve"> and while a </w:t>
+      </w:r>
+      <w:r>
+        <w:rPr>
+          <w:rFonts w:ascii="Segoe UI" w:hAnsi="Segoe UI" w:cs="Segoe UI"/>
+          <w:color w:val="1F2328"/>
+          <w:shd w:val="clear" w:color="auto" w:fill="FFFFFF"/>
+        </w:rPr>
         <w:lastRenderedPageBreak/>
-        <w:t xml:space="preserve">predefined </w:t>
-      </w:r>
-      <w:r>
-        <w:rPr>
-          <w:rFonts w:ascii="Segoe UI" w:hAnsi="Segoe UI" w:cs="Segoe UI"/>
-          <w:color w:val="1F2328"/>
-          <w:shd w:val="clear" w:color="auto" w:fill="FFFFFF"/>
-        </w:rPr>
-        <w:t>GeoJSON formatted data and make use of the Polygons Layer</w:t>
-      </w:r>
-      <w:r>
-        <w:rPr>
-          <w:rFonts w:ascii="Segoe UI" w:hAnsi="Segoe UI" w:cs="Segoe UI"/>
-          <w:color w:val="1F2328"/>
-          <w:shd w:val="clear" w:color="auto" w:fill="FFFFFF"/>
-        </w:rPr>
-        <w:t xml:space="preserve"> from Globe GL</w:t>
-      </w:r>
-      <w:r>
-        <w:rPr>
-          <w:rFonts w:ascii="Segoe UI" w:hAnsi="Segoe UI" w:cs="Segoe UI"/>
-          <w:color w:val="1F2328"/>
-          <w:shd w:val="clear" w:color="auto" w:fill="FFFFFF"/>
-        </w:rPr>
-        <w:t xml:space="preserve"> to define each country’s </w:t>
-      </w:r>
-      <w:r>
-        <w:rPr>
-          <w:rFonts w:ascii="Segoe UI" w:hAnsi="Segoe UI" w:cs="Segoe UI"/>
-          <w:color w:val="1F2328"/>
-          <w:shd w:val="clear" w:color="auto" w:fill="FFFFFF"/>
-        </w:rPr>
-        <w:t xml:space="preserve">location and </w:t>
-      </w:r>
-      <w:r>
-        <w:rPr>
-          <w:rFonts w:ascii="Segoe UI" w:hAnsi="Segoe UI" w:cs="Segoe UI"/>
-          <w:color w:val="1F2328"/>
-          <w:shd w:val="clear" w:color="auto" w:fill="FFFFFF"/>
-        </w:rPr>
-        <w:t xml:space="preserve">appearance. At a </w:t>
-      </w:r>
-      <w:r>
-        <w:rPr>
-          <w:rFonts w:ascii="Segoe UI" w:hAnsi="Segoe UI" w:cs="Segoe UI"/>
-          <w:color w:val="1F2328"/>
-          <w:shd w:val="clear" w:color="auto" w:fill="FFFFFF"/>
-        </w:rPr>
-        <w:t>hover</w:t>
-      </w:r>
-      <w:r>
-        <w:rPr>
-          <w:rFonts w:ascii="Segoe UI" w:hAnsi="Segoe UI" w:cs="Segoe UI"/>
-          <w:color w:val="1F2328"/>
-          <w:shd w:val="clear" w:color="auto" w:fill="FFFFFF"/>
-        </w:rPr>
-        <w:t xml:space="preserve"> of a country</w:t>
-      </w:r>
-      <w:r>
-        <w:rPr>
-          <w:rFonts w:ascii="Segoe UI" w:hAnsi="Segoe UI" w:cs="Segoe UI"/>
-          <w:color w:val="1F2328"/>
-          <w:shd w:val="clear" w:color="auto" w:fill="FFFFFF"/>
-        </w:rPr>
-        <w:t>,</w:t>
-      </w:r>
-      <w:r>
-        <w:rPr>
-          <w:rFonts w:ascii="Segoe UI" w:hAnsi="Segoe UI" w:cs="Segoe UI"/>
-          <w:color w:val="1F2328"/>
-          <w:shd w:val="clear" w:color="auto" w:fill="FFFFFF"/>
-        </w:rPr>
-        <w:t xml:space="preserve"> and while a particular month is selected,</w:t>
+        <w:t>particular month is selected,</w:t>
       </w:r>
       <w:r>
         <w:rPr>
@@ -954,23 +1060,85 @@
           <w:color w:val="1F2328"/>
           <w:shd w:val="clear" w:color="auto" w:fill="FFFFFF"/>
         </w:rPr>
-        <w:t>The third section, Employment, represent an interactive infographic about employment during the COVID period, using various D3 components. We will show different statistics like the numbers of employees that lost their job or the number of working hours lost.</w:t>
-      </w:r>
-      <w:r>
-        <w:rPr>
-          <w:rFonts w:ascii="Segoe UI" w:hAnsi="Segoe UI" w:cs="Segoe UI"/>
-          <w:color w:val="FF0000"/>
-          <w:shd w:val="clear" w:color="auto" w:fill="FFFFFF"/>
-        </w:rPr>
-        <w:t xml:space="preserve"> TODO</w:t>
-      </w:r>
-      <w:r>
-        <w:rPr>
-          <w:rFonts w:ascii="Segoe UI" w:hAnsi="Segoe UI" w:cs="Segoe UI"/>
-          <w:color w:val="FF0000"/>
-          <w:shd w:val="clear" w:color="auto" w:fill="FFFFFF"/>
-        </w:rPr>
-        <w:t>: Vuk</w:t>
+        <w:t xml:space="preserve">The third section, </w:t>
+      </w:r>
+      <w:r>
+        <w:rPr>
+          <w:rFonts w:ascii="Segoe UI" w:hAnsi="Segoe UI" w:cs="Segoe UI"/>
+          <w:color w:val="1F2328"/>
+          <w:shd w:val="clear" w:color="auto" w:fill="FFFFFF"/>
+        </w:rPr>
+        <w:t>Employment</w:t>
+      </w:r>
+      <w:r>
+        <w:rPr>
+          <w:rFonts w:ascii="Segoe UI" w:hAnsi="Segoe UI" w:cs="Segoe UI"/>
+          <w:color w:val="1F2328"/>
+          <w:shd w:val="clear" w:color="auto" w:fill="FFFFFF"/>
+        </w:rPr>
+        <w:t xml:space="preserve">, </w:t>
+      </w:r>
+      <w:r>
+        <w:rPr>
+          <w:rFonts w:ascii="Segoe UI" w:hAnsi="Segoe UI" w:cs="Segoe UI"/>
+          <w:color w:val="1F2328"/>
+          <w:shd w:val="clear" w:color="auto" w:fill="FFFFFF"/>
+        </w:rPr>
+        <w:t xml:space="preserve">will showcase the impact of COVID-19 on global employment through interactive infographics created with SVG (using </w:t>
+      </w:r>
+      <w:proofErr w:type="spellStart"/>
+      <w:r>
+        <w:rPr>
+          <w:rFonts w:ascii="Segoe UI" w:hAnsi="Segoe UI" w:cs="Segoe UI"/>
+          <w:color w:val="1F2328"/>
+          <w:shd w:val="clear" w:color="auto" w:fill="FFFFFF"/>
+        </w:rPr>
+        <w:t>fontawesome</w:t>
+      </w:r>
+      <w:proofErr w:type="spellEnd"/>
+      <w:r>
+        <w:rPr>
+          <w:rFonts w:ascii="Segoe UI" w:hAnsi="Segoe UI" w:cs="Segoe UI"/>
+          <w:color w:val="1F2328"/>
+          <w:shd w:val="clear" w:color="auto" w:fill="FFFFFF"/>
+        </w:rPr>
+        <w:t xml:space="preserve"> components) and </w:t>
+      </w:r>
+      <w:proofErr w:type="spellStart"/>
+      <w:r>
+        <w:rPr>
+          <w:rFonts w:ascii="Segoe UI" w:hAnsi="Segoe UI" w:cs="Segoe UI"/>
+          <w:color w:val="1F2328"/>
+          <w:shd w:val="clear" w:color="auto" w:fill="FFFFFF"/>
+        </w:rPr>
+        <w:t>Javascript</w:t>
+      </w:r>
+      <w:proofErr w:type="spellEnd"/>
+      <w:r>
+        <w:rPr>
+          <w:rFonts w:ascii="Segoe UI" w:hAnsi="Segoe UI" w:cs="Segoe UI"/>
+          <w:color w:val="1F2328"/>
+          <w:shd w:val="clear" w:color="auto" w:fill="FFFFFF"/>
+        </w:rPr>
+        <w:t xml:space="preserve">. We'll focus on statistics related to the number of working hours </w:t>
+      </w:r>
+      <w:proofErr w:type="gramStart"/>
+      <w:r>
+        <w:rPr>
+          <w:rFonts w:ascii="Segoe UI" w:hAnsi="Segoe UI" w:cs="Segoe UI"/>
+          <w:color w:val="1F2328"/>
+          <w:shd w:val="clear" w:color="auto" w:fill="FFFFFF"/>
+        </w:rPr>
+        <w:t>lost, and</w:t>
+      </w:r>
+      <w:proofErr w:type="gramEnd"/>
+      <w:r>
+        <w:rPr>
+          <w:rFonts w:ascii="Segoe UI" w:hAnsi="Segoe UI" w:cs="Segoe UI"/>
+          <w:color w:val="1F2328"/>
+          <w:shd w:val="clear" w:color="auto" w:fill="FFFFFF"/>
+        </w:rPr>
+        <w:t xml:space="preserve"> use visual aids (such as infographics displaying 5 out of 100 people) to underscore the significance of this impact.</w:t>
       </w:r>
     </w:p>
     <w:p>
@@ -1422,8 +1590,22 @@
           <w:szCs w:val="28"/>
           <w:shd w:val="clear" w:color="auto" w:fill="FFFFFF"/>
         </w:rPr>
-        <w:t xml:space="preserve"> that may enhance the visualizations but could be dropped</w:t>
-      </w:r>
+        <w:t xml:space="preserve"> that may enhance the visualizations but could be </w:t>
+      </w:r>
+      <w:proofErr w:type="gramStart"/>
+      <w:r>
+        <w:rPr>
+          <w:rFonts w:cstheme="minorHAnsi"/>
+          <w:b/>
+          <w:bCs/>
+          <w:color w:val="1F2328"/>
+          <w:sz w:val="28"/>
+          <w:szCs w:val="28"/>
+          <w:shd w:val="clear" w:color="auto" w:fill="FFFFFF"/>
+        </w:rPr>
+        <w:t>dropped</w:t>
+      </w:r>
+      <w:proofErr w:type="gramEnd"/>
     </w:p>
     <w:p>
       <w:pPr>
@@ -1464,7 +1646,29 @@
           <w:szCs w:val="24"/>
           <w:shd w:val="clear" w:color="auto" w:fill="FFFFFF"/>
         </w:rPr>
-        <w:t xml:space="preserve"> (NOT ME hehe)</w:t>
+        <w:t xml:space="preserve"> (NOT ME </w:t>
+      </w:r>
+      <w:proofErr w:type="spellStart"/>
+      <w:r>
+        <w:rPr>
+          <w:rFonts w:cstheme="minorHAnsi"/>
+          <w:color w:val="FF0000"/>
+          <w:sz w:val="24"/>
+          <w:szCs w:val="24"/>
+          <w:shd w:val="clear" w:color="auto" w:fill="FFFFFF"/>
+        </w:rPr>
+        <w:t>hehe</w:t>
+      </w:r>
+      <w:proofErr w:type="spellEnd"/>
+      <w:r>
+        <w:rPr>
+          <w:rFonts w:cstheme="minorHAnsi"/>
+          <w:color w:val="FF0000"/>
+          <w:sz w:val="24"/>
+          <w:szCs w:val="24"/>
+          <w:shd w:val="clear" w:color="auto" w:fill="FFFFFF"/>
+        </w:rPr>
+        <w:t>)</w:t>
       </w:r>
     </w:p>
     <w:p>

</xml_diff>